<commit_message>
Update the repo for module 8
</commit_message>
<xml_diff>
--- a/submissions/module_07/Module 7 Critical Thinking.docx
+++ b/submissions/module_07/Module 7 Critical Thinking.docx
@@ -454,15 +454,12 @@
     <w:p/>
     <w:p>
       <w:r>
-        <w:rPr>
-          <w:noProof/>
-        </w:rPr>
         <w:lastRenderedPageBreak/>
         <w:drawing>
-          <wp:inline distT="0" distB="0" distL="0" distR="0" wp14:anchorId="26F5C8A9" wp14:editId="359CBEB8">
-            <wp:extent cx="5943600" cy="3558540"/>
-            <wp:effectExtent l="0" t="0" r="0" b="3810"/>
-            <wp:docPr id="1950276408" name="Picture 1" descr="A screenshot of a computer&#10;&#10;AI-generated content may be incorrect."/>
+          <wp:inline distT="0" distB="0" distL="0" distR="0" wp14:anchorId="11F83920" wp14:editId="36D58B99">
+            <wp:extent cx="5943600" cy="3128010"/>
+            <wp:effectExtent l="0" t="0" r="0" b="0"/>
+            <wp:docPr id="1751870631" name="Picture 1" descr="A screenshot of a computer&#10;&#10;AI-generated content may be incorrect."/>
             <wp:cNvGraphicFramePr>
               <a:graphicFrameLocks xmlns:a="http://schemas.openxmlformats.org/drawingml/2006/main" noChangeAspect="1"/>
             </wp:cNvGraphicFramePr>
@@ -470,7 +467,7 @@
               <a:graphicData uri="http://schemas.openxmlformats.org/drawingml/2006/picture">
                 <pic:pic xmlns:pic="http://schemas.openxmlformats.org/drawingml/2006/picture">
                   <pic:nvPicPr>
-                    <pic:cNvPr id="1950276408" name="Picture 1" descr="A screenshot of a computer&#10;&#10;AI-generated content may be incorrect."/>
+                    <pic:cNvPr id="1751870631" name="Picture 1" descr="A screenshot of a computer&#10;&#10;AI-generated content may be incorrect."/>
                     <pic:cNvPicPr/>
                   </pic:nvPicPr>
                   <pic:blipFill>
@@ -482,7 +479,7 @@
                   <pic:spPr>
                     <a:xfrm>
                       <a:off x="0" y="0"/>
-                      <a:ext cx="5943600" cy="3558540"/>
+                      <a:ext cx="5943600" cy="3128010"/>
                     </a:xfrm>
                     <a:prstGeom prst="rect">
                       <a:avLst/>

</xml_diff>